<commit_message>
Revert "Merge branch 'master' of https://github.com/quangtung1412/ThongTinKhachHang"
This reverts commit 9ad0dccedee8b8ecb304c175e8c03be06ced78da, reversing
changes made to a7064a76543aefe5df047dbead691a006cf58d67.
</commit_message>
<xml_diff>
--- a/TTKH/Word_template/DV/BIEN_BAN_KIEM_QUY.docx
+++ b/TTKH/Word_template/DV/BIEN_BAN_KIEM_QUY.docx
@@ -54,7 +54,7 @@
                       <w:sz w:val="22"/>
                     </w:rPr>
                     <w:drawing>
-                      <wp:inline distT="0" distB="0" distL="0" distR="0" wp14:anchorId="1861EF86" wp14:editId="002EAE91">
+                      <wp:inline distT="0" distB="0" distL="0" distR="0" wp14:anchorId="4F9E1FDE" wp14:editId="00396DB4">
                         <wp:extent cx="2962275" cy="866775"/>
                         <wp:effectExtent l="0" t="0" r="9525" b="9525"/>
                         <wp:docPr id="1" name="Picture 1" descr="Agribank - Full logo - Color"/>
@@ -433,30 +433,24 @@
         </w:rPr>
         <w:t>1. Thành phần kiểm quỹ</w:t>
       </w:r>
+      <w:bookmarkStart w:id="0" w:name="_GoBack"/>
+      <w:bookmarkEnd w:id="0"/>
     </w:p>
     <w:tbl>
       <w:tblPr>
         <w:tblStyle w:val="TableGrid"/>
         <w:tblW w:w="0" w:type="auto"/>
-        <w:tblBorders>
-          <w:top w:val="none" w:sz="0" w:space="0" w:color="auto"/>
-          <w:left w:val="none" w:sz="0" w:space="0" w:color="auto"/>
-          <w:bottom w:val="none" w:sz="0" w:space="0" w:color="auto"/>
-          <w:right w:val="none" w:sz="0" w:space="0" w:color="auto"/>
-          <w:insideH w:val="none" w:sz="0" w:space="0" w:color="auto"/>
-          <w:insideV w:val="none" w:sz="0" w:space="0" w:color="auto"/>
-        </w:tblBorders>
         <w:tblLook w:val="04A0" w:firstRow="1" w:lastRow="0" w:firstColumn="1" w:lastColumn="0" w:noHBand="0" w:noVBand="1"/>
       </w:tblPr>
       <w:tblGrid>
-        <w:gridCol w:w="2808"/>
-        <w:gridCol w:w="5167"/>
-        <w:gridCol w:w="2174"/>
+        <w:gridCol w:w="2747"/>
+        <w:gridCol w:w="4968"/>
+        <w:gridCol w:w="2434"/>
       </w:tblGrid>
       <w:tr>
         <w:tc>
           <w:tcPr>
-            <w:tcW w:w="2808" w:type="dxa"/>
+            <w:tcW w:w="2747" w:type="dxa"/>
           </w:tcPr>
           <w:p>
             <w:pPr>
@@ -476,7 +470,7 @@
         </w:tc>
         <w:tc>
           <w:tcPr>
-            <w:tcW w:w="5167" w:type="dxa"/>
+            <w:tcW w:w="4968" w:type="dxa"/>
           </w:tcPr>
           <w:p>
             <w:pPr>
@@ -496,7 +490,7 @@
         </w:tc>
         <w:tc>
           <w:tcPr>
-            <w:tcW w:w="2174" w:type="dxa"/>
+            <w:tcW w:w="2434" w:type="dxa"/>
           </w:tcPr>
           <w:p>
             <w:pPr>
@@ -558,8 +552,6 @@
         </w:rPr>
         <w:t>uốc tế/NAPAS</w:t>
       </w:r>
-      <w:bookmarkStart w:id="0" w:name="_GoBack"/>
-      <w:bookmarkEnd w:id="0"/>
     </w:p>
     <w:p>
       <w:pPr>
@@ -7428,7 +7420,7 @@
 </file>
 
 <file path=customXml/itemProps1.xml><?xml version="1.0" encoding="utf-8"?>
-<ds:datastoreItem xmlns:ds="http://schemas.openxmlformats.org/officeDocument/2006/customXml" ds:itemID="{812DD897-AD05-4C85-8DB2-1518C39D5157}">
+<ds:datastoreItem xmlns:ds="http://schemas.openxmlformats.org/officeDocument/2006/customXml" ds:itemID="{DC84F984-19D6-4F8E-822E-2F35490A182B}">
   <ds:schemaRefs>
     <ds:schemaRef ds:uri="http://schemas.openxmlformats.org/officeDocument/2006/bibliography"/>
   </ds:schemaRefs>

</xml_diff>